<commit_message>
update dossier d'analyse pdf
</commit_message>
<xml_diff>
--- a/projet1/Dossier d'analyse.docx
+++ b/projet1/Dossier d'analyse.docx
@@ -2,6 +2,8 @@
 <file path=word/document.xml><?xml version="1.0" encoding="utf-8"?>
 <w:document xmlns:wpc="http://schemas.microsoft.com/office/word/2010/wordprocessingCanvas" xmlns:cx="http://schemas.microsoft.com/office/drawing/2014/chartex" xmlns:cx1="http://schemas.microsoft.com/office/drawing/2015/9/8/chartex" xmlns:cx2="http://schemas.microsoft.com/office/drawing/2015/10/21/chartex" xmlns:cx3="http://schemas.microsoft.com/office/drawing/2016/5/9/chartex" xmlns:cx4="http://schemas.microsoft.com/office/drawing/2016/5/10/chartex" xmlns:cx5="http://schemas.microsoft.com/office/drawing/2016/5/11/chartex" xmlns:cx6="http://schemas.microsoft.com/office/drawing/2016/5/12/chartex" xmlns:cx7="http://schemas.microsoft.com/office/drawing/2016/5/13/chartex" xmlns:cx8="http://schemas.microsoft.com/office/drawing/2016/5/14/chartex" xmlns:mc="http://schemas.openxmlformats.org/markup-compatibility/2006" xmlns:aink="http://schemas.microsoft.com/office/drawing/2016/ink" xmlns:am3d="http://schemas.microsoft.com/office/drawing/2017/model3d" xmlns:o="urn:schemas-microsoft-com:office:office" xmlns:r="http://schemas.openxmlformats.org/officeDocument/2006/relationships" xmlns:m="http://schemas.openxmlformats.org/officeDocument/2006/math" xmlns:v="urn:schemas-microsoft-com:vml" xmlns:wp14="http://schemas.microsoft.com/office/word/2010/wordprocessingDrawing" xmlns:wp="http://schemas.openxmlformats.org/drawingml/2006/wordprocessingDrawing" xmlns:w10="urn:schemas-microsoft-com:office:word" xmlns:w="http://schemas.openxmlformats.org/wordprocessingml/2006/main" xmlns:w14="http://schemas.microsoft.com/office/word/2010/wordml" xmlns:w15="http://schemas.microsoft.com/office/word/2012/wordml" xmlns:w16cid="http://schemas.microsoft.com/office/word/2016/wordml/cid" xmlns:w16se="http://schemas.microsoft.com/office/word/2015/wordml/symex" xmlns:wpg="http://schemas.microsoft.com/office/word/2010/wordprocessingGroup" xmlns:wpi="http://schemas.microsoft.com/office/word/2010/wordprocessingInk" xmlns:wne="http://schemas.microsoft.com/office/word/2006/wordml" xmlns:wps="http://schemas.microsoft.com/office/word/2010/wordprocessingShape" mc:Ignorable="w14 w15 w16se w16cid wp14">
   <w:body>
+    <w:bookmarkStart w:id="0" w:name="_GoBack" w:displacedByCustomXml="next"/>
+    <w:bookmarkEnd w:id="0" w:displacedByCustomXml="next"/>
     <w:sdt>
       <w:sdtPr>
         <w:id w:val="-1225991763"/>
@@ -727,21 +729,7 @@
                 <w:rStyle w:val="Lienhypertexte"/>
                 <w:noProof/>
               </w:rPr>
-              <w:t>Introduc</w:t>
-            </w:r>
-            <w:r>
-              <w:rPr>
-                <w:rStyle w:val="Lienhypertexte"/>
-                <w:noProof/>
-              </w:rPr>
-              <w:t>t</w:t>
-            </w:r>
-            <w:r>
-              <w:rPr>
-                <w:rStyle w:val="Lienhypertexte"/>
-                <w:noProof/>
-              </w:rPr>
-              <w:t>ion</w:t>
+              <w:t>Introduction</w:t>
             </w:r>
             <w:r>
               <w:rPr>
@@ -1247,12 +1235,12 @@
           <w:numId w:val="1"/>
         </w:numPr>
       </w:pPr>
-      <w:bookmarkStart w:id="0" w:name="_Toc503302831"/>
+      <w:bookmarkStart w:id="1" w:name="_Toc503302831"/>
       <w:r>
         <w:lastRenderedPageBreak/>
         <w:t>Introduction</w:t>
       </w:r>
-      <w:bookmarkEnd w:id="0"/>
+      <w:bookmarkEnd w:id="1"/>
     </w:p>
     <w:p/>
     <w:p>
@@ -1304,11 +1292,11 @@
           <w:numId w:val="1"/>
         </w:numPr>
       </w:pPr>
-      <w:bookmarkStart w:id="1" w:name="_Toc503302832"/>
+      <w:bookmarkStart w:id="2" w:name="_Toc503302832"/>
       <w:r>
         <w:t>Tableau des fonctionnalités</w:t>
       </w:r>
-      <w:bookmarkEnd w:id="1"/>
+      <w:bookmarkEnd w:id="2"/>
     </w:p>
     <w:p/>
     <w:tbl>
@@ -2172,12 +2160,12 @@
           <w:numId w:val="1"/>
         </w:numPr>
       </w:pPr>
-      <w:bookmarkStart w:id="2" w:name="_Toc503302833"/>
+      <w:bookmarkStart w:id="3" w:name="_Toc503302833"/>
       <w:r>
         <w:lastRenderedPageBreak/>
         <w:t>Schéma Objet (MCD)</w:t>
       </w:r>
-      <w:bookmarkEnd w:id="2"/>
+      <w:bookmarkEnd w:id="3"/>
     </w:p>
     <w:p>
       <w:r>
@@ -2245,11 +2233,11 @@
           <w:numId w:val="1"/>
         </w:numPr>
       </w:pPr>
-      <w:bookmarkStart w:id="3" w:name="_Toc503302834"/>
+      <w:bookmarkStart w:id="4" w:name="_Toc503302834"/>
       <w:r>
         <w:t>Schéma relationnel base de données (MLD)</w:t>
       </w:r>
-      <w:bookmarkEnd w:id="3"/>
+      <w:bookmarkEnd w:id="4"/>
     </w:p>
     <w:p>
       <w:r>
@@ -2522,12 +2510,12 @@
           <w:numId w:val="1"/>
         </w:numPr>
       </w:pPr>
-      <w:bookmarkStart w:id="4" w:name="_Toc503302835"/>
+      <w:bookmarkStart w:id="5" w:name="_Toc503302835"/>
       <w:r>
         <w:lastRenderedPageBreak/>
         <w:t>Dictionnaire des données</w:t>
       </w:r>
-      <w:bookmarkEnd w:id="4"/>
+      <w:bookmarkEnd w:id="5"/>
     </w:p>
     <w:p/>
     <w:tbl>
@@ -3059,10 +3047,7 @@
     <w:p/>
     <w:p/>
     <w:p/>
-    <w:p>
-      <w:bookmarkStart w:id="5" w:name="_GoBack"/>
-      <w:bookmarkEnd w:id="5"/>
-    </w:p>
+    <w:p/>
     <w:p>
       <w:pPr>
         <w:pStyle w:val="Titre1"/>
@@ -4945,7 +4930,7 @@
 </file>
 
 <file path=customXml/itemProps1.xml><?xml version="1.0" encoding="utf-8"?>
-<ds:datastoreItem xmlns:ds="http://schemas.openxmlformats.org/officeDocument/2006/customXml" ds:itemID="{279C7702-9286-432F-874A-21044E6C6504}">
+<ds:datastoreItem xmlns:ds="http://schemas.openxmlformats.org/officeDocument/2006/customXml" ds:itemID="{667EF229-39F5-4A29-A981-714EC0FF1BF3}">
   <ds:schemaRefs>
     <ds:schemaRef ds:uri="http://schemas.openxmlformats.org/officeDocument/2006/bibliography"/>
   </ds:schemaRefs>

</xml_diff>